<commit_message>
Updated template for fix from Pandoc
</commit_message>
<xml_diff>
--- a/reference.docx
+++ b/reference.docx
@@ -357,7 +357,7 @@
     </w:pPr>
   </w:style>
   <w:style w:type="paragraph" w:styleId="Date">
-    <w:name w:val="Authors"/>
+    <w:name w:val="Date"/>
     <w:next w:val="Normal"/>
     <w:qFormat/>
     <w:pPr>
@@ -469,7 +469,7 @@
     <w:rPr>
       <w:rFonts w:asciiTheme="majorHAnsi" w:eastAsiaTheme="majorEastAsia" w:hAnsiTheme="majorHAnsi" w:cstheme="majorBidi"/>
       <w:i/>
-      <w:bCs/>
+      <w:iCs/>
       <w:color w:val="4F81BD" w:themeColor="accent1"/>
       <w:sz w:val="24"/>
       <w:szCs w:val="24"/>

</xml_diff>